<commit_message>
Added linked list implementation
</commit_message>
<xml_diff>
--- a/Docs/ExplanatoryNote.docx
+++ b/Docs/ExplanatoryNote.docx
@@ -1847,7 +1847,7 @@
           <w:szCs w:val="28"/>
           <w:lang w:val="en-US"/>
         </w:rPr>
-        <w:t>Exception</w:t>
+        <w:t>List</w:t>
       </w:r>
       <w:r>
         <w:rPr>
@@ -1863,7 +1863,23 @@
           <w:sz w:val="28"/>
           <w:szCs w:val="28"/>
         </w:rPr>
-        <w:t>Этот класс является базовым классом исключений, от которого наследуются классы для различных типов исключений.</w:t>
+        <w:t xml:space="preserve">Этот шаблонный класс </w:t>
+      </w:r>
+      <w:r>
+        <w:rPr>
+          <w:rFonts w:ascii="Times New Roman" w:hAnsi="Times New Roman" w:cs="Times New Roman"/>
+          <w:sz w:val="28"/>
+          <w:szCs w:val="28"/>
+        </w:rPr>
+        <w:t xml:space="preserve">является </w:t>
+      </w:r>
+      <w:r>
+        <w:rPr>
+          <w:rFonts w:ascii="Times New Roman" w:hAnsi="Times New Roman" w:cs="Times New Roman"/>
+          <w:sz w:val="28"/>
+          <w:szCs w:val="28"/>
+        </w:rPr>
+        <w:t>реализацией односвязного списка.</w:t>
       </w:r>
     </w:p>
     <w:p>
@@ -1888,7 +1904,7 @@
           <w:szCs w:val="28"/>
           <w:lang w:val="en-US"/>
         </w:rPr>
-        <w:t>ArgumentNullException</w:t>
+        <w:t>Exception</w:t>
       </w:r>
       <w:r>
         <w:rPr>
@@ -1904,7 +1920,7 @@
           <w:sz w:val="28"/>
           <w:szCs w:val="28"/>
         </w:rPr>
-        <w:t>Этот класс обрабатывает исключение, когда какой-либо аргумент отсутсвует.</w:t>
+        <w:t>Этот класс является базовым классом исключений, от которого наследуются классы для различных типов исключений.</w:t>
       </w:r>
     </w:p>
     <w:p>
@@ -1927,7 +1943,49 @@
           <w:rFonts w:ascii="Times New Roman" w:hAnsi="Times New Roman" w:cs="Times New Roman"/>
           <w:sz w:val="28"/>
           <w:szCs w:val="28"/>
-        </w:rPr>
+          <w:lang w:val="en-US"/>
+        </w:rPr>
+        <w:t>ArgumentNullException</w:t>
+      </w:r>
+      <w:r>
+        <w:rPr>
+          <w:rFonts w:ascii="Times New Roman" w:hAnsi="Times New Roman" w:cs="Times New Roman"/>
+          <w:sz w:val="28"/>
+          <w:szCs w:val="28"/>
+        </w:rPr>
+        <w:t xml:space="preserve">. </w:t>
+      </w:r>
+      <w:r>
+        <w:rPr>
+          <w:rFonts w:ascii="Times New Roman" w:hAnsi="Times New Roman" w:cs="Times New Roman"/>
+          <w:sz w:val="28"/>
+          <w:szCs w:val="28"/>
+        </w:rPr>
+        <w:t>Этот класс обрабатывает исключение, когда какой-либо аргумент отсутсвует.</w:t>
+      </w:r>
+    </w:p>
+    <w:p>
+      <w:pPr>
+        <w:pStyle w:val="a8"/>
+        <w:numPr>
+          <w:ilvl w:val="0"/>
+          <w:numId w:val="5"/>
+        </w:numPr>
+        <w:spacing w:after="0"/>
+        <w:jc w:val="both"/>
+        <w:rPr>
+          <w:rFonts w:ascii="Times New Roman" w:hAnsi="Times New Roman" w:cs="Times New Roman"/>
+          <w:sz w:val="28"/>
+          <w:szCs w:val="28"/>
+        </w:rPr>
+      </w:pPr>
+      <w:r>
+        <w:rPr>
+          <w:rFonts w:ascii="Times New Roman" w:hAnsi="Times New Roman" w:cs="Times New Roman"/>
+          <w:sz w:val="28"/>
+          <w:szCs w:val="28"/>
+        </w:rPr>
+        <w:lastRenderedPageBreak/>
         <w:t>OutOfRangeException</w:t>
       </w:r>
       <w:r>
@@ -1946,6 +2004,424 @@
         </w:rPr>
         <w:t>когда пользователь пытается перейти на несуществующую страницы.</w:t>
       </w:r>
+    </w:p>
+    <w:p>
+      <w:pPr>
+        <w:spacing w:after="0"/>
+        <w:jc w:val="both"/>
+        <w:rPr>
+          <w:rFonts w:ascii="Times New Roman" w:hAnsi="Times New Roman" w:cs="Times New Roman"/>
+          <w:sz w:val="28"/>
+          <w:szCs w:val="28"/>
+        </w:rPr>
+      </w:pPr>
+    </w:p>
+    <w:p>
+      <w:pPr>
+        <w:spacing w:after="0"/>
+        <w:jc w:val="both"/>
+        <w:rPr>
+          <w:rFonts w:ascii="Times New Roman" w:hAnsi="Times New Roman" w:cs="Times New Roman"/>
+          <w:sz w:val="28"/>
+          <w:szCs w:val="28"/>
+        </w:rPr>
+      </w:pPr>
+    </w:p>
+    <w:p>
+      <w:pPr>
+        <w:spacing w:after="0"/>
+        <w:jc w:val="both"/>
+        <w:rPr>
+          <w:rFonts w:ascii="Times New Roman" w:hAnsi="Times New Roman" w:cs="Times New Roman"/>
+          <w:sz w:val="28"/>
+          <w:szCs w:val="28"/>
+        </w:rPr>
+      </w:pPr>
+    </w:p>
+    <w:p>
+      <w:pPr>
+        <w:spacing w:after="0"/>
+        <w:jc w:val="both"/>
+        <w:rPr>
+          <w:rFonts w:ascii="Times New Roman" w:hAnsi="Times New Roman" w:cs="Times New Roman"/>
+          <w:sz w:val="28"/>
+          <w:szCs w:val="28"/>
+        </w:rPr>
+      </w:pPr>
+    </w:p>
+    <w:p>
+      <w:pPr>
+        <w:spacing w:after="0"/>
+        <w:jc w:val="both"/>
+        <w:rPr>
+          <w:rFonts w:ascii="Times New Roman" w:hAnsi="Times New Roman" w:cs="Times New Roman"/>
+          <w:sz w:val="28"/>
+          <w:szCs w:val="28"/>
+        </w:rPr>
+      </w:pPr>
+    </w:p>
+    <w:p>
+      <w:pPr>
+        <w:spacing w:after="0"/>
+        <w:jc w:val="both"/>
+        <w:rPr>
+          <w:rFonts w:ascii="Times New Roman" w:hAnsi="Times New Roman" w:cs="Times New Roman"/>
+          <w:sz w:val="28"/>
+          <w:szCs w:val="28"/>
+        </w:rPr>
+      </w:pPr>
+    </w:p>
+    <w:p>
+      <w:pPr>
+        <w:spacing w:after="0"/>
+        <w:jc w:val="both"/>
+        <w:rPr>
+          <w:rFonts w:ascii="Times New Roman" w:hAnsi="Times New Roman" w:cs="Times New Roman"/>
+          <w:sz w:val="28"/>
+          <w:szCs w:val="28"/>
+        </w:rPr>
+      </w:pPr>
+    </w:p>
+    <w:p>
+      <w:pPr>
+        <w:spacing w:after="0"/>
+        <w:jc w:val="both"/>
+        <w:rPr>
+          <w:rFonts w:ascii="Times New Roman" w:hAnsi="Times New Roman" w:cs="Times New Roman"/>
+          <w:sz w:val="28"/>
+          <w:szCs w:val="28"/>
+        </w:rPr>
+      </w:pPr>
+    </w:p>
+    <w:p>
+      <w:pPr>
+        <w:spacing w:after="0"/>
+        <w:jc w:val="both"/>
+        <w:rPr>
+          <w:rFonts w:ascii="Times New Roman" w:hAnsi="Times New Roman" w:cs="Times New Roman"/>
+          <w:sz w:val="28"/>
+          <w:szCs w:val="28"/>
+        </w:rPr>
+      </w:pPr>
+    </w:p>
+    <w:p>
+      <w:pPr>
+        <w:spacing w:after="0"/>
+        <w:jc w:val="both"/>
+        <w:rPr>
+          <w:rFonts w:ascii="Times New Roman" w:hAnsi="Times New Roman" w:cs="Times New Roman"/>
+          <w:sz w:val="28"/>
+          <w:szCs w:val="28"/>
+        </w:rPr>
+      </w:pPr>
+    </w:p>
+    <w:p>
+      <w:pPr>
+        <w:spacing w:after="0"/>
+        <w:jc w:val="both"/>
+        <w:rPr>
+          <w:rFonts w:ascii="Times New Roman" w:hAnsi="Times New Roman" w:cs="Times New Roman"/>
+          <w:sz w:val="28"/>
+          <w:szCs w:val="28"/>
+        </w:rPr>
+      </w:pPr>
+    </w:p>
+    <w:p>
+      <w:pPr>
+        <w:spacing w:after="0"/>
+        <w:jc w:val="both"/>
+        <w:rPr>
+          <w:rFonts w:ascii="Times New Roman" w:hAnsi="Times New Roman" w:cs="Times New Roman"/>
+          <w:sz w:val="28"/>
+          <w:szCs w:val="28"/>
+        </w:rPr>
+      </w:pPr>
+    </w:p>
+    <w:p>
+      <w:pPr>
+        <w:spacing w:after="0"/>
+        <w:jc w:val="both"/>
+        <w:rPr>
+          <w:rFonts w:ascii="Times New Roman" w:hAnsi="Times New Roman" w:cs="Times New Roman"/>
+          <w:sz w:val="28"/>
+          <w:szCs w:val="28"/>
+        </w:rPr>
+      </w:pPr>
+    </w:p>
+    <w:p>
+      <w:pPr>
+        <w:spacing w:after="0"/>
+        <w:jc w:val="both"/>
+        <w:rPr>
+          <w:rFonts w:ascii="Times New Roman" w:hAnsi="Times New Roman" w:cs="Times New Roman"/>
+          <w:sz w:val="28"/>
+          <w:szCs w:val="28"/>
+        </w:rPr>
+      </w:pPr>
+    </w:p>
+    <w:p>
+      <w:pPr>
+        <w:spacing w:after="0"/>
+        <w:jc w:val="both"/>
+        <w:rPr>
+          <w:rFonts w:ascii="Times New Roman" w:hAnsi="Times New Roman" w:cs="Times New Roman"/>
+          <w:sz w:val="28"/>
+          <w:szCs w:val="28"/>
+        </w:rPr>
+      </w:pPr>
+    </w:p>
+    <w:p>
+      <w:pPr>
+        <w:spacing w:after="0"/>
+        <w:jc w:val="both"/>
+        <w:rPr>
+          <w:rFonts w:ascii="Times New Roman" w:hAnsi="Times New Roman" w:cs="Times New Roman"/>
+          <w:sz w:val="28"/>
+          <w:szCs w:val="28"/>
+        </w:rPr>
+      </w:pPr>
+    </w:p>
+    <w:p>
+      <w:pPr>
+        <w:spacing w:after="0"/>
+        <w:jc w:val="both"/>
+        <w:rPr>
+          <w:rFonts w:ascii="Times New Roman" w:hAnsi="Times New Roman" w:cs="Times New Roman"/>
+          <w:sz w:val="28"/>
+          <w:szCs w:val="28"/>
+        </w:rPr>
+      </w:pPr>
+    </w:p>
+    <w:p>
+      <w:pPr>
+        <w:spacing w:after="0"/>
+        <w:jc w:val="both"/>
+        <w:rPr>
+          <w:rFonts w:ascii="Times New Roman" w:hAnsi="Times New Roman" w:cs="Times New Roman"/>
+          <w:sz w:val="28"/>
+          <w:szCs w:val="28"/>
+        </w:rPr>
+      </w:pPr>
+    </w:p>
+    <w:p>
+      <w:pPr>
+        <w:spacing w:after="0"/>
+        <w:jc w:val="both"/>
+        <w:rPr>
+          <w:rFonts w:ascii="Times New Roman" w:hAnsi="Times New Roman" w:cs="Times New Roman"/>
+          <w:sz w:val="28"/>
+          <w:szCs w:val="28"/>
+        </w:rPr>
+      </w:pPr>
+    </w:p>
+    <w:p>
+      <w:pPr>
+        <w:spacing w:after="0"/>
+        <w:jc w:val="both"/>
+        <w:rPr>
+          <w:rFonts w:ascii="Times New Roman" w:hAnsi="Times New Roman" w:cs="Times New Roman"/>
+          <w:sz w:val="28"/>
+          <w:szCs w:val="28"/>
+        </w:rPr>
+      </w:pPr>
+    </w:p>
+    <w:p>
+      <w:pPr>
+        <w:spacing w:after="0"/>
+        <w:jc w:val="both"/>
+        <w:rPr>
+          <w:rFonts w:ascii="Times New Roman" w:hAnsi="Times New Roman" w:cs="Times New Roman"/>
+          <w:sz w:val="28"/>
+          <w:szCs w:val="28"/>
+        </w:rPr>
+      </w:pPr>
+    </w:p>
+    <w:p>
+      <w:pPr>
+        <w:spacing w:after="0"/>
+        <w:jc w:val="both"/>
+        <w:rPr>
+          <w:rFonts w:ascii="Times New Roman" w:hAnsi="Times New Roman" w:cs="Times New Roman"/>
+          <w:sz w:val="28"/>
+          <w:szCs w:val="28"/>
+        </w:rPr>
+      </w:pPr>
+    </w:p>
+    <w:p>
+      <w:pPr>
+        <w:spacing w:after="0"/>
+        <w:jc w:val="both"/>
+        <w:rPr>
+          <w:rFonts w:ascii="Times New Roman" w:hAnsi="Times New Roman" w:cs="Times New Roman"/>
+          <w:sz w:val="28"/>
+          <w:szCs w:val="28"/>
+        </w:rPr>
+      </w:pPr>
+    </w:p>
+    <w:p>
+      <w:pPr>
+        <w:spacing w:after="0"/>
+        <w:jc w:val="both"/>
+        <w:rPr>
+          <w:rFonts w:ascii="Times New Roman" w:hAnsi="Times New Roman" w:cs="Times New Roman"/>
+          <w:sz w:val="28"/>
+          <w:szCs w:val="28"/>
+        </w:rPr>
+      </w:pPr>
+    </w:p>
+    <w:p>
+      <w:pPr>
+        <w:spacing w:after="0"/>
+        <w:jc w:val="both"/>
+        <w:rPr>
+          <w:rFonts w:ascii="Times New Roman" w:hAnsi="Times New Roman" w:cs="Times New Roman"/>
+          <w:sz w:val="28"/>
+          <w:szCs w:val="28"/>
+        </w:rPr>
+      </w:pPr>
+    </w:p>
+    <w:p>
+      <w:pPr>
+        <w:spacing w:after="0"/>
+        <w:jc w:val="both"/>
+        <w:rPr>
+          <w:rFonts w:ascii="Times New Roman" w:hAnsi="Times New Roman" w:cs="Times New Roman"/>
+          <w:sz w:val="28"/>
+          <w:szCs w:val="28"/>
+        </w:rPr>
+      </w:pPr>
+    </w:p>
+    <w:p>
+      <w:pPr>
+        <w:spacing w:after="0"/>
+        <w:jc w:val="both"/>
+        <w:rPr>
+          <w:rFonts w:ascii="Times New Roman" w:hAnsi="Times New Roman" w:cs="Times New Roman"/>
+          <w:sz w:val="28"/>
+          <w:szCs w:val="28"/>
+        </w:rPr>
+      </w:pPr>
+    </w:p>
+    <w:p>
+      <w:pPr>
+        <w:spacing w:after="0"/>
+        <w:jc w:val="both"/>
+        <w:rPr>
+          <w:rFonts w:ascii="Times New Roman" w:hAnsi="Times New Roman" w:cs="Times New Roman"/>
+          <w:sz w:val="28"/>
+          <w:szCs w:val="28"/>
+        </w:rPr>
+      </w:pPr>
+    </w:p>
+    <w:p>
+      <w:pPr>
+        <w:spacing w:after="0"/>
+        <w:jc w:val="both"/>
+        <w:rPr>
+          <w:rFonts w:ascii="Times New Roman" w:hAnsi="Times New Roman" w:cs="Times New Roman"/>
+          <w:sz w:val="28"/>
+          <w:szCs w:val="28"/>
+        </w:rPr>
+      </w:pPr>
+    </w:p>
+    <w:p>
+      <w:pPr>
+        <w:spacing w:after="0"/>
+        <w:jc w:val="both"/>
+        <w:rPr>
+          <w:rFonts w:ascii="Times New Roman" w:hAnsi="Times New Roman" w:cs="Times New Roman"/>
+          <w:sz w:val="28"/>
+          <w:szCs w:val="28"/>
+        </w:rPr>
+      </w:pPr>
+    </w:p>
+    <w:p>
+      <w:pPr>
+        <w:spacing w:after="0"/>
+        <w:jc w:val="both"/>
+        <w:rPr>
+          <w:rFonts w:ascii="Times New Roman" w:hAnsi="Times New Roman" w:cs="Times New Roman"/>
+          <w:sz w:val="28"/>
+          <w:szCs w:val="28"/>
+        </w:rPr>
+      </w:pPr>
+    </w:p>
+    <w:p>
+      <w:pPr>
+        <w:spacing w:after="0"/>
+        <w:jc w:val="both"/>
+        <w:rPr>
+          <w:rFonts w:ascii="Times New Roman" w:hAnsi="Times New Roman" w:cs="Times New Roman"/>
+          <w:sz w:val="28"/>
+          <w:szCs w:val="28"/>
+        </w:rPr>
+      </w:pPr>
+    </w:p>
+    <w:p>
+      <w:pPr>
+        <w:spacing w:after="0"/>
+        <w:jc w:val="both"/>
+        <w:rPr>
+          <w:rFonts w:ascii="Times New Roman" w:hAnsi="Times New Roman" w:cs="Times New Roman"/>
+          <w:sz w:val="28"/>
+          <w:szCs w:val="28"/>
+        </w:rPr>
+      </w:pPr>
+    </w:p>
+    <w:p>
+      <w:pPr>
+        <w:spacing w:after="0"/>
+        <w:jc w:val="both"/>
+        <w:rPr>
+          <w:rFonts w:ascii="Times New Roman" w:hAnsi="Times New Roman" w:cs="Times New Roman"/>
+          <w:sz w:val="28"/>
+          <w:szCs w:val="28"/>
+        </w:rPr>
+      </w:pPr>
+    </w:p>
+    <w:p>
+      <w:pPr>
+        <w:spacing w:after="0"/>
+        <w:jc w:val="both"/>
+        <w:rPr>
+          <w:rFonts w:ascii="Times New Roman" w:hAnsi="Times New Roman" w:cs="Times New Roman"/>
+          <w:sz w:val="28"/>
+          <w:szCs w:val="28"/>
+        </w:rPr>
+      </w:pPr>
+    </w:p>
+    <w:p>
+      <w:pPr>
+        <w:spacing w:after="0"/>
+        <w:jc w:val="both"/>
+        <w:rPr>
+          <w:rFonts w:ascii="Times New Roman" w:hAnsi="Times New Roman" w:cs="Times New Roman"/>
+          <w:sz w:val="28"/>
+          <w:szCs w:val="28"/>
+        </w:rPr>
+      </w:pPr>
+    </w:p>
+    <w:p>
+      <w:pPr>
+        <w:spacing w:after="0"/>
+        <w:jc w:val="both"/>
+        <w:rPr>
+          <w:rFonts w:ascii="Times New Roman" w:hAnsi="Times New Roman" w:cs="Times New Roman"/>
+          <w:sz w:val="28"/>
+          <w:szCs w:val="28"/>
+        </w:rPr>
+      </w:pPr>
+    </w:p>
+    <w:p>
+      <w:pPr>
+        <w:spacing w:after="0"/>
+        <w:jc w:val="both"/>
+        <w:rPr>
+          <w:rFonts w:ascii="Times New Roman" w:hAnsi="Times New Roman" w:cs="Times New Roman"/>
+          <w:sz w:val="28"/>
+          <w:szCs w:val="28"/>
+        </w:rPr>
+      </w:pPr>
     </w:p>
     <w:p>
       <w:pPr>
@@ -5923,7 +6399,7 @@
           <w:shd w:val="clear" w:color="auto" w:fill="FFFFFF"/>
           <w:lang w:val="en-US"/>
         </w:rPr>
-        <w:t>(QList&lt;QString&gt; bookText, int currentPageNumber)</w:t>
+        <w:t>(List&lt;QString&gt; bookText, int currentPageNumber)</w:t>
       </w:r>
     </w:p>
     <w:p>
@@ -8079,15 +8555,18 @@
     <w:p>
       <w:pPr>
         <w:spacing w:after="0"/>
-        <w:rPr>
-          <w:rFonts w:ascii="Times New Roman" w:hAnsi="Times New Roman" w:cs="Times New Roman"/>
-          <w:b/>
-          <w:bCs/>
-          <w:sz w:val="28"/>
-          <w:szCs w:val="28"/>
-          <w:shd w:val="clear" w:color="auto" w:fill="FFFFFF"/>
-        </w:rPr>
-      </w:pPr>
+        <w:jc w:val="center"/>
+        <w:rPr>
+          <w:rFonts w:ascii="Times New Roman" w:hAnsi="Times New Roman" w:cs="Times New Roman"/>
+          <w:b/>
+          <w:bCs/>
+          <w:sz w:val="28"/>
+          <w:szCs w:val="28"/>
+          <w:shd w:val="clear" w:color="auto" w:fill="FFFFFF"/>
+        </w:rPr>
+      </w:pPr>
+      <w:bookmarkStart w:id="0" w:name="_GoBack"/>
+      <w:bookmarkEnd w:id="0"/>
       <w:r>
         <w:rPr>
           <w:rFonts w:ascii="Times New Roman" w:hAnsi="Times New Roman" w:cs="Times New Roman"/>
@@ -8098,7 +8577,6 @@
           <w:shd w:val="clear" w:color="auto" w:fill="FFFFFF"/>
         </w:rPr>
         <w:lastRenderedPageBreak/>
-        <w:tab/>
         <w:t>ЗАКЛЮЧЕНИЕ</w:t>
       </w:r>
     </w:p>
@@ -8395,8 +8873,6 @@
         </w:rPr>
         <w:t>добавление возможности меня свойства текста (шрифт, размер).</w:t>
       </w:r>
-      <w:bookmarkStart w:id="0" w:name="_GoBack"/>
-      <w:bookmarkEnd w:id="0"/>
     </w:p>
     <w:p>
       <w:pPr>
@@ -10066,7 +10542,7 @@
 </file>
 
 <file path=customXml/itemProps1.xml><?xml version="1.0" encoding="utf-8"?>
-<ds:datastoreItem xmlns:ds="http://schemas.openxmlformats.org/officeDocument/2006/customXml" ds:itemID="{794CE945-7EB8-4B37-9539-DFCD4966822E}">
+<ds:datastoreItem xmlns:ds="http://schemas.openxmlformats.org/officeDocument/2006/customXml" ds:itemID="{50570E5D-5B5D-42BF-B264-B06790EBF6B2}">
   <ds:schemaRefs>
     <ds:schemaRef ds:uri="http://schemas.openxmlformats.org/officeDocument/2006/bibliography"/>
   </ds:schemaRefs>

</xml_diff>